<commit_message>
Descarga en PDF Agregada
</commit_message>
<xml_diff>
--- a/DOCUMENTOS OLEA ABOGADOS/Estatutos Sociales/Estatutos Sociales PLACE.docx
+++ b/DOCUMENTOS OLEA ABOGADOS/Estatutos Sociales/Estatutos Sociales PLACE.docx
@@ -2039,7 +2039,7 @@
           <w:szCs w:val="22"/>
           <w:lang w:val="es-ES"/>
         </w:rPr>
-        <w:t xml:space="preserve">Las acciones podrán estar representadas por títulos definitivos o certificados provisionales que amparen una o más acciones. Tanto los títulos definitivos como los certificados provisionales, deberán reunir los requisitos enumerados en el artículo ciento veinticinco de la Ley General de Sociedades Mercantiles, la mención de las restricciones al voto que en su caso tengan, los derechos en relación con la transmisión de acciones, así como el texto completo de las cláusulas de estos estatutos que, de acuerdo con lo dispuesto en el último párrafo del artículo trece de la Ley del Mercado </w:t>
+        <w:t xml:space="preserve">Las acciones podrán estar representadas por títulos definitivos o certificados provisionales que amparen una o más acciones. Tanto los títulos definitivos como los certificados provisionales, deberán reunir los requisitos enumerados en el artículo ciento veinticinco de la Ley General de Sociedades Mercantiles, la mención de las restricciones al voto que en su caso tengan, los derechos en relación con la transmisión de acciones, así como el texto completo de las cláusulas de estos estatutos que, de acuerdo con lo dispuesto en el último párrafo del artículo trece de la Ley del Mercado de Valores, deban incorporarse a los mismos, y serán firmados por cualesquiera dos miembros del </w:t>
       </w:r>
       <w:r>
         <w:rPr>
@@ -2049,7 +2049,7 @@
           <w:lang w:val="es-ES"/>
         </w:rPr>
         <w:lastRenderedPageBreak/>
-        <w:t>de Valores, deban incorporarse a los mismos, y serán firmados por cualesquiera dos miembros del Consejo de Administración de la Sociedad. Asimismo, los certificados provisionales y los títulos definitivos de acciones llevarán la siguiente leyenda:</w:t>
+        <w:t>Consejo de Administración de la Sociedad. Asimismo, los certificados provisionales y los títulos definitivos de acciones llevarán la siguiente leyenda:</w:t>
       </w:r>
     </w:p>
     <w:p>

</xml_diff>